<commit_message>
Update: Replaced Resume file
</commit_message>
<xml_diff>
--- a/assets/Daniel_Wernz_April_2023.docx
+++ b/assets/Daniel_Wernz_April_2023.docx
@@ -1,6 +1,6 @@
 
 <file path=word/document.xml><?xml version="1.0" encoding="utf-8"?>
-<w:document xmlns:wpc="http://schemas.microsoft.com/office/word/2010/wordprocessingCanvas" xmlns:cx="http://schemas.microsoft.com/office/drawing/2014/chartex" xmlns:cx1="http://schemas.microsoft.com/office/drawing/2015/9/8/chartex" xmlns:cx2="http://schemas.microsoft.com/office/drawing/2015/10/21/chartex" xmlns:cx3="http://schemas.microsoft.com/office/drawing/2016/5/9/chartex" xmlns:cx4="http://schemas.microsoft.com/office/drawing/2016/5/10/chartex" xmlns:cx5="http://schemas.microsoft.com/office/drawing/2016/5/11/chartex" xmlns:cx6="http://schemas.microsoft.com/office/drawing/2016/5/12/chartex" xmlns:cx7="http://schemas.microsoft.com/office/drawing/2016/5/13/chartex" xmlns:cx8="http://schemas.microsoft.com/office/drawing/2016/5/14/chartex" xmlns:mc="http://schemas.openxmlformats.org/markup-compatibility/2006" xmlns:aink="http://schemas.microsoft.com/office/drawing/2016/ink" xmlns:am3d="http://schemas.microsoft.com/office/drawing/2017/model3d" xmlns:o="urn:schemas-microsoft-com:office:office" xmlns:oel="http://schemas.microsoft.com/office/2019/extlst" xmlns:r="http://schemas.openxmlformats.org/officeDocument/2006/relationships" xmlns:m="http://schemas.openxmlformats.org/officeDocument/2006/math" xmlns:v="urn:schemas-microsoft-com:vml" xmlns:wp14="http://schemas.microsoft.com/office/word/2010/wordprocessingDrawing" xmlns:wp="http://schemas.openxmlformats.org/drawingml/2006/wordprocessingDrawing" xmlns:w10="urn:schemas-microsoft-com:office:word" xmlns:w="http://schemas.openxmlformats.org/wordprocessingml/2006/main" xmlns:w14="http://schemas.microsoft.com/office/word/2010/wordml" xmlns:w15="http://schemas.microsoft.com/office/word/2012/wordml" xmlns:w16cex="http://schemas.microsoft.com/office/word/2018/wordml/cex" xmlns:w16cid="http://schemas.microsoft.com/office/word/2016/wordml/cid" xmlns:w16="http://schemas.microsoft.com/office/word/2018/wordml" xmlns:w16sdtdh="http://schemas.microsoft.com/office/word/2020/wordml/sdtdatahash" xmlns:w16se="http://schemas.microsoft.com/office/word/2015/wordml/symex" xmlns:wpg="http://schemas.microsoft.com/office/word/2010/wordprocessingGroup" xmlns:wpi="http://schemas.microsoft.com/office/word/2010/wordprocessingInk" xmlns:wne="http://schemas.microsoft.com/office/word/2006/wordml" xmlns:wps="http://schemas.microsoft.com/office/word/2010/wordprocessingShape" mc:Ignorable="w14 w15 w16se w16cid w16 w16cex w16sdtdh wp14">
+<w:document xmlns:wpc="http://schemas.microsoft.com/office/word/2010/wordprocessingCanvas" xmlns:cx="http://schemas.microsoft.com/office/drawing/2014/chartex" xmlns:cx1="http://schemas.microsoft.com/office/drawing/2015/9/8/chartex" xmlns:cx2="http://schemas.microsoft.com/office/drawing/2015/10/21/chartex" xmlns:cx3="http://schemas.microsoft.com/office/drawing/2016/5/9/chartex" xmlns:cx4="http://schemas.microsoft.com/office/drawing/2016/5/10/chartex" xmlns:cx5="http://schemas.microsoft.com/office/drawing/2016/5/11/chartex" xmlns:cx6="http://schemas.microsoft.com/office/drawing/2016/5/12/chartex" xmlns:cx7="http://schemas.microsoft.com/office/drawing/2016/5/13/chartex" xmlns:cx8="http://schemas.microsoft.com/office/drawing/2016/5/14/chartex" xmlns:mc="http://schemas.openxmlformats.org/markup-compatibility/2006" xmlns:aink="http://schemas.microsoft.com/office/drawing/2016/ink" xmlns:am3d="http://schemas.microsoft.com/office/drawing/2017/model3d" xmlns:o="urn:schemas-microsoft-com:office:office" xmlns:oel="http://schemas.microsoft.com/office/2019/extlst" xmlns:r="http://schemas.openxmlformats.org/officeDocument/2006/relationships" xmlns:m="http://schemas.openxmlformats.org/officeDocument/2006/math" xmlns:v="urn:schemas-microsoft-com:vml" xmlns:wp14="http://schemas.microsoft.com/office/word/2010/wordprocessingDrawing" xmlns:wp="http://schemas.openxmlformats.org/drawingml/2006/wordprocessingDrawing" xmlns:w10="urn:schemas-microsoft-com:office:word" xmlns:w="http://schemas.openxmlformats.org/wordprocessingml/2006/main" xmlns:w14="http://schemas.microsoft.com/office/word/2010/wordml" xmlns:w15="http://schemas.microsoft.com/office/word/2012/wordml" xmlns:w16cex="http://schemas.microsoft.com/office/word/2018/wordml/cex" xmlns:w16cid="http://schemas.microsoft.com/office/word/2016/wordml/cid" xmlns:w16="http://schemas.microsoft.com/office/word/2018/wordml" xmlns:w16du="http://schemas.microsoft.com/office/word/2023/wordml/word16du" xmlns:w16sdtdh="http://schemas.microsoft.com/office/word/2020/wordml/sdtdatahash" xmlns:w16se="http://schemas.microsoft.com/office/word/2015/wordml/symex" xmlns:wpg="http://schemas.microsoft.com/office/word/2010/wordprocessingGroup" xmlns:wpi="http://schemas.microsoft.com/office/word/2010/wordprocessingInk" xmlns:wne="http://schemas.microsoft.com/office/word/2006/wordml" xmlns:wps="http://schemas.microsoft.com/office/word/2010/wordprocessingShape" mc:Ignorable="w14 w15 w16se w16cid w16 w16cex w16sdtdh wp14">
   <w:body>
     <w:p>
       <w:pPr>
@@ -440,6 +440,88 @@
           <w:bCs/>
           <w:szCs w:val="22"/>
         </w:rPr>
+        <w:t xml:space="preserve">divemaster candidate | dayo scuba | January 2022 </w:t>
+      </w:r>
+      <w:r>
+        <w:rPr>
+          <w:rFonts w:asciiTheme="minorHAnsi" w:hAnsiTheme="minorHAnsi" w:cstheme="minorHAnsi"/>
+          <w:bCs/>
+          <w:szCs w:val="22"/>
+        </w:rPr>
+        <w:t>– Present</w:t>
+      </w:r>
+    </w:p>
+    <w:p>
+      <w:pPr>
+        <w:pStyle w:val="ListBullet"/>
+        <w:rPr>
+          <w:rFonts w:cstheme="minorHAnsi"/>
+        </w:rPr>
+      </w:pPr>
+      <w:r>
+        <w:rPr>
+          <w:rFonts w:cstheme="minorHAnsi"/>
+        </w:rPr>
+        <w:t>Assist Dive Instructor(s) with certification classes.</w:t>
+      </w:r>
+    </w:p>
+    <w:p>
+      <w:pPr>
+        <w:pStyle w:val="ListBullet"/>
+        <w:rPr>
+          <w:rFonts w:cstheme="minorHAnsi"/>
+        </w:rPr>
+      </w:pPr>
+      <w:r>
+        <w:rPr>
+          <w:rFonts w:cstheme="minorHAnsi"/>
+        </w:rPr>
+        <w:t>Aid in merchandise at the dive shop.</w:t>
+      </w:r>
+    </w:p>
+    <w:p>
+      <w:pPr>
+        <w:pStyle w:val="ListBullet"/>
+        <w:rPr>
+          <w:rFonts w:cstheme="minorHAnsi"/>
+        </w:rPr>
+      </w:pPr>
+      <w:r>
+        <w:rPr>
+          <w:rFonts w:cstheme="minorHAnsi"/>
+        </w:rPr>
+        <w:t>Fill, inspect, and analyze scuba cylinders with varying oxygen, nitrogen, and helium levels.</w:t>
+      </w:r>
+    </w:p>
+    <w:p>
+      <w:pPr>
+        <w:pStyle w:val="ListBullet"/>
+        <w:rPr>
+          <w:rFonts w:cstheme="minorHAnsi"/>
+        </w:rPr>
+      </w:pPr>
+      <w:r>
+        <w:rPr>
+          <w:rFonts w:cstheme="minorHAnsi"/>
+        </w:rPr>
+        <w:t>Supervise groups during dives in open water conditions, ensuring the safety of scuba divers.</w:t>
+      </w:r>
+    </w:p>
+    <w:p>
+      <w:pPr>
+        <w:pStyle w:val="Heading2"/>
+        <w:rPr>
+          <w:rFonts w:asciiTheme="minorHAnsi" w:hAnsiTheme="minorHAnsi" w:cstheme="minorHAnsi"/>
+          <w:bCs/>
+          <w:szCs w:val="22"/>
+        </w:rPr>
+      </w:pPr>
+      <w:r>
+        <w:rPr>
+          <w:rFonts w:asciiTheme="minorHAnsi" w:hAnsiTheme="minorHAnsi" w:cstheme="minorHAnsi"/>
+          <w:bCs/>
+          <w:szCs w:val="22"/>
+        </w:rPr>
         <w:t xml:space="preserve">Office Assistant | Itani Medical | January 2023 </w:t>
       </w:r>
       <w:r>
@@ -563,96 +645,6 @@
           <w:rFonts w:cstheme="minorHAnsi"/>
         </w:rPr>
         <w:t>Troubleshoot and fix computer hardware and software issues.</w:t>
-      </w:r>
-    </w:p>
-    <w:p>
-      <w:pPr>
-        <w:pStyle w:val="Heading2"/>
-        <w:rPr>
-          <w:rFonts w:asciiTheme="minorHAnsi" w:hAnsiTheme="minorHAnsi" w:cstheme="minorHAnsi"/>
-          <w:bCs/>
-          <w:szCs w:val="22"/>
-        </w:rPr>
-      </w:pPr>
-      <w:r>
-        <w:rPr>
-          <w:rFonts w:asciiTheme="minorHAnsi" w:hAnsiTheme="minorHAnsi" w:cstheme="minorHAnsi"/>
-          <w:bCs/>
-          <w:szCs w:val="22"/>
-        </w:rPr>
-        <w:t xml:space="preserve">divemaster candidate | dayo scuba | January 2022 </w:t>
-      </w:r>
-      <w:r>
-        <w:rPr>
-          <w:rFonts w:asciiTheme="minorHAnsi" w:hAnsiTheme="minorHAnsi" w:cstheme="minorHAnsi"/>
-          <w:bCs/>
-          <w:szCs w:val="22"/>
-        </w:rPr>
-        <w:t xml:space="preserve">– </w:t>
-      </w:r>
-      <w:r>
-        <w:rPr>
-          <w:rFonts w:asciiTheme="minorHAnsi" w:hAnsiTheme="minorHAnsi" w:cstheme="minorHAnsi"/>
-          <w:bCs/>
-          <w:szCs w:val="22"/>
-        </w:rPr>
-        <w:t>January 2023</w:t>
-      </w:r>
-    </w:p>
-    <w:p>
-      <w:pPr>
-        <w:pStyle w:val="ListBullet"/>
-        <w:rPr>
-          <w:rFonts w:cstheme="minorHAnsi"/>
-        </w:rPr>
-      </w:pPr>
-      <w:r>
-        <w:rPr>
-          <w:rFonts w:cstheme="minorHAnsi"/>
-        </w:rPr>
-        <w:t>Assist Dive Instructor(s) with certification classes.</w:t>
-      </w:r>
-    </w:p>
-    <w:p>
-      <w:pPr>
-        <w:pStyle w:val="ListBullet"/>
-        <w:rPr>
-          <w:rFonts w:cstheme="minorHAnsi"/>
-        </w:rPr>
-      </w:pPr>
-      <w:r>
-        <w:rPr>
-          <w:rFonts w:cstheme="minorHAnsi"/>
-        </w:rPr>
-        <w:t>Aid in merchandise at the dive shop.</w:t>
-      </w:r>
-    </w:p>
-    <w:p>
-      <w:pPr>
-        <w:pStyle w:val="ListBullet"/>
-        <w:rPr>
-          <w:rFonts w:cstheme="minorHAnsi"/>
-        </w:rPr>
-      </w:pPr>
-      <w:r>
-        <w:rPr>
-          <w:rFonts w:cstheme="minorHAnsi"/>
-        </w:rPr>
-        <w:t>Fill, inspect, and analyze scuba cylinders with varying oxygen, nitrogen, and helium levels.</w:t>
-      </w:r>
-    </w:p>
-    <w:p>
-      <w:pPr>
-        <w:pStyle w:val="ListBullet"/>
-        <w:rPr>
-          <w:rFonts w:cstheme="minorHAnsi"/>
-        </w:rPr>
-      </w:pPr>
-      <w:r>
-        <w:rPr>
-          <w:rFonts w:cstheme="minorHAnsi"/>
-        </w:rPr>
-        <w:t>Supervise groups during dives in open water conditions, ensuring the safety of scuba divers.</w:t>
       </w:r>
     </w:p>
     <w:p>
@@ -952,6 +944,72 @@
           <w:szCs w:val="22"/>
         </w:rPr>
         <w:t>Currently attending</w:t>
+      </w:r>
+      <w:r>
+        <w:rPr>
+          <w:rFonts w:asciiTheme="minorHAnsi" w:hAnsiTheme="minorHAnsi" w:cstheme="minorHAnsi"/>
+          <w:b w:val="0"/>
+          <w:szCs w:val="22"/>
+        </w:rPr>
+        <w:t xml:space="preserve"> | </w:t>
+      </w:r>
+      <w:r>
+        <w:rPr>
+          <w:rFonts w:asciiTheme="minorHAnsi" w:hAnsiTheme="minorHAnsi" w:cstheme="minorHAnsi"/>
+          <w:b w:val="0"/>
+          <w:szCs w:val="22"/>
+        </w:rPr>
+        <w:t>Zero to mastery academy</w:t>
+      </w:r>
+    </w:p>
+    <w:p>
+      <w:pPr>
+        <w:pStyle w:val="ListBullet"/>
+        <w:numPr>
+          <w:ilvl w:val="0"/>
+          <w:numId w:val="5"/>
+        </w:numPr>
+        <w:rPr>
+          <w:rFonts w:cstheme="minorHAnsi"/>
+        </w:rPr>
+      </w:pPr>
+      <w:r>
+        <w:rPr>
+          <w:rFonts w:cstheme="minorHAnsi"/>
+        </w:rPr>
+        <w:t xml:space="preserve">Courses: </w:t>
+      </w:r>
+      <w:r>
+        <w:rPr>
+          <w:rFonts w:cstheme="minorHAnsi"/>
+        </w:rPr>
+        <w:t>JavaScript Web Projects: 20 Projects to Build Your Portfolio</w:t>
+      </w:r>
+    </w:p>
+    <w:p>
+      <w:pPr>
+        <w:pStyle w:val="Heading2"/>
+        <w:rPr>
+          <w:rFonts w:asciiTheme="minorHAnsi" w:hAnsiTheme="minorHAnsi" w:cstheme="minorHAnsi"/>
+          <w:b w:val="0"/>
+          <w:szCs w:val="22"/>
+        </w:rPr>
+      </w:pPr>
+      <w:r>
+        <w:rPr>
+          <w:rFonts w:asciiTheme="minorHAnsi" w:hAnsiTheme="minorHAnsi" w:cstheme="minorHAnsi"/>
+          <w:b w:val="0"/>
+          <w:szCs w:val="22"/>
+        </w:rPr>
+        <w:t xml:space="preserve">C.C. | </w:t>
+      </w:r>
+      <w:r>
+        <w:rPr>
+          <w:rFonts w:asciiTheme="minorHAnsi" w:hAnsiTheme="minorHAnsi" w:cstheme="minorHAnsi"/>
+          <w:b w:val="0"/>
+          <w:szCs w:val="22"/>
+        </w:rPr>
+        <w:t>April 2023</w:t>
       </w:r>
       <w:r>
         <w:rPr>
@@ -1350,13 +1408,6 @@
         <w:t>: Culinary Arts</w:t>
       </w:r>
     </w:p>
-    <w:p>
-      <w:pPr>
-        <w:rPr>
-          <w:rFonts w:cstheme="minorHAnsi"/>
-        </w:rPr>
-      </w:pPr>
-    </w:p>
     <w:sectPr>
       <w:type w:val="continuous"/>
       <w:pgSz w:w="12240" w:h="15840"/>
@@ -1370,7 +1421,7 @@
 </file>
 
 <file path=word/endnotes.xml><?xml version="1.0" encoding="utf-8"?>
-<w:endnotes xmlns:wpc="http://schemas.microsoft.com/office/word/2010/wordprocessingCanvas" xmlns:cx="http://schemas.microsoft.com/office/drawing/2014/chartex" xmlns:cx1="http://schemas.microsoft.com/office/drawing/2015/9/8/chartex" xmlns:cx2="http://schemas.microsoft.com/office/drawing/2015/10/21/chartex" xmlns:cx3="http://schemas.microsoft.com/office/drawing/2016/5/9/chartex" xmlns:cx4="http://schemas.microsoft.com/office/drawing/2016/5/10/chartex" xmlns:cx5="http://schemas.microsoft.com/office/drawing/2016/5/11/chartex" xmlns:cx6="http://schemas.microsoft.com/office/drawing/2016/5/12/chartex" xmlns:cx7="http://schemas.microsoft.com/office/drawing/2016/5/13/chartex" xmlns:cx8="http://schemas.microsoft.com/office/drawing/2016/5/14/chartex" xmlns:mc="http://schemas.openxmlformats.org/markup-compatibility/2006" xmlns:aink="http://schemas.microsoft.com/office/drawing/2016/ink" xmlns:am3d="http://schemas.microsoft.com/office/drawing/2017/model3d" xmlns:o="urn:schemas-microsoft-com:office:office" xmlns:oel="http://schemas.microsoft.com/office/2019/extlst" xmlns:r="http://schemas.openxmlformats.org/officeDocument/2006/relationships" xmlns:m="http://schemas.openxmlformats.org/officeDocument/2006/math" xmlns:v="urn:schemas-microsoft-com:vml" xmlns:wp14="http://schemas.microsoft.com/office/word/2010/wordprocessingDrawing" xmlns:wp="http://schemas.openxmlformats.org/drawingml/2006/wordprocessingDrawing" xmlns:w10="urn:schemas-microsoft-com:office:word" xmlns:w="http://schemas.openxmlformats.org/wordprocessingml/2006/main" xmlns:w14="http://schemas.microsoft.com/office/word/2010/wordml" xmlns:w15="http://schemas.microsoft.com/office/word/2012/wordml" xmlns:w16cex="http://schemas.microsoft.com/office/word/2018/wordml/cex" xmlns:w16cid="http://schemas.microsoft.com/office/word/2016/wordml/cid" xmlns:w16="http://schemas.microsoft.com/office/word/2018/wordml" xmlns:w16sdtdh="http://schemas.microsoft.com/office/word/2020/wordml/sdtdatahash" xmlns:w16se="http://schemas.microsoft.com/office/word/2015/wordml/symex" xmlns:wpg="http://schemas.microsoft.com/office/word/2010/wordprocessingGroup" xmlns:wpi="http://schemas.microsoft.com/office/word/2010/wordprocessingInk" xmlns:wne="http://schemas.microsoft.com/office/word/2006/wordml" xmlns:wps="http://schemas.microsoft.com/office/word/2010/wordprocessingShape" mc:Ignorable="w14 w15 w16se w16cid w16 w16cex w16sdtdh wp14">
+<w:endnotes xmlns:wpc="http://schemas.microsoft.com/office/word/2010/wordprocessingCanvas" xmlns:cx="http://schemas.microsoft.com/office/drawing/2014/chartex" xmlns:cx1="http://schemas.microsoft.com/office/drawing/2015/9/8/chartex" xmlns:cx2="http://schemas.microsoft.com/office/drawing/2015/10/21/chartex" xmlns:cx3="http://schemas.microsoft.com/office/drawing/2016/5/9/chartex" xmlns:cx4="http://schemas.microsoft.com/office/drawing/2016/5/10/chartex" xmlns:cx5="http://schemas.microsoft.com/office/drawing/2016/5/11/chartex" xmlns:cx6="http://schemas.microsoft.com/office/drawing/2016/5/12/chartex" xmlns:cx7="http://schemas.microsoft.com/office/drawing/2016/5/13/chartex" xmlns:cx8="http://schemas.microsoft.com/office/drawing/2016/5/14/chartex" xmlns:mc="http://schemas.openxmlformats.org/markup-compatibility/2006" xmlns:aink="http://schemas.microsoft.com/office/drawing/2016/ink" xmlns:am3d="http://schemas.microsoft.com/office/drawing/2017/model3d" xmlns:o="urn:schemas-microsoft-com:office:office" xmlns:oel="http://schemas.microsoft.com/office/2019/extlst" xmlns:r="http://schemas.openxmlformats.org/officeDocument/2006/relationships" xmlns:m="http://schemas.openxmlformats.org/officeDocument/2006/math" xmlns:v="urn:schemas-microsoft-com:vml" xmlns:wp14="http://schemas.microsoft.com/office/word/2010/wordprocessingDrawing" xmlns:wp="http://schemas.openxmlformats.org/drawingml/2006/wordprocessingDrawing" xmlns:w10="urn:schemas-microsoft-com:office:word" xmlns:w="http://schemas.openxmlformats.org/wordprocessingml/2006/main" xmlns:w14="http://schemas.microsoft.com/office/word/2010/wordml" xmlns:w15="http://schemas.microsoft.com/office/word/2012/wordml" xmlns:w16cex="http://schemas.microsoft.com/office/word/2018/wordml/cex" xmlns:w16cid="http://schemas.microsoft.com/office/word/2016/wordml/cid" xmlns:w16="http://schemas.microsoft.com/office/word/2018/wordml" xmlns:w16du="http://schemas.microsoft.com/office/word/2023/wordml/word16du" xmlns:w16sdtdh="http://schemas.microsoft.com/office/word/2020/wordml/sdtdatahash" xmlns:w16se="http://schemas.microsoft.com/office/word/2015/wordml/symex" xmlns:wpg="http://schemas.microsoft.com/office/word/2010/wordprocessingGroup" xmlns:wpi="http://schemas.microsoft.com/office/word/2010/wordprocessingInk" xmlns:wne="http://schemas.microsoft.com/office/word/2006/wordml" xmlns:wps="http://schemas.microsoft.com/office/word/2010/wordprocessingShape" mc:Ignorable="w14 w15 w16se w16cid w16 w16cex w16sdtdh wp14">
   <w:endnote w:type="separator" w:id="-1">
     <w:p>
       <w:pPr>
@@ -1395,7 +1446,7 @@
 </file>
 
 <file path=word/footnotes.xml><?xml version="1.0" encoding="utf-8"?>
-<w:footnotes xmlns:wpc="http://schemas.microsoft.com/office/word/2010/wordprocessingCanvas" xmlns:cx="http://schemas.microsoft.com/office/drawing/2014/chartex" xmlns:cx1="http://schemas.microsoft.com/office/drawing/2015/9/8/chartex" xmlns:cx2="http://schemas.microsoft.com/office/drawing/2015/10/21/chartex" xmlns:cx3="http://schemas.microsoft.com/office/drawing/2016/5/9/chartex" xmlns:cx4="http://schemas.microsoft.com/office/drawing/2016/5/10/chartex" xmlns:cx5="http://schemas.microsoft.com/office/drawing/2016/5/11/chartex" xmlns:cx6="http://schemas.microsoft.com/office/drawing/2016/5/12/chartex" xmlns:cx7="http://schemas.microsoft.com/office/drawing/2016/5/13/chartex" xmlns:cx8="http://schemas.microsoft.com/office/drawing/2016/5/14/chartex" xmlns:mc="http://schemas.openxmlformats.org/markup-compatibility/2006" xmlns:aink="http://schemas.microsoft.com/office/drawing/2016/ink" xmlns:am3d="http://schemas.microsoft.com/office/drawing/2017/model3d" xmlns:o="urn:schemas-microsoft-com:office:office" xmlns:oel="http://schemas.microsoft.com/office/2019/extlst" xmlns:r="http://schemas.openxmlformats.org/officeDocument/2006/relationships" xmlns:m="http://schemas.openxmlformats.org/officeDocument/2006/math" xmlns:v="urn:schemas-microsoft-com:vml" xmlns:wp14="http://schemas.microsoft.com/office/word/2010/wordprocessingDrawing" xmlns:wp="http://schemas.openxmlformats.org/drawingml/2006/wordprocessingDrawing" xmlns:w10="urn:schemas-microsoft-com:office:word" xmlns:w="http://schemas.openxmlformats.org/wordprocessingml/2006/main" xmlns:w14="http://schemas.microsoft.com/office/word/2010/wordml" xmlns:w15="http://schemas.microsoft.com/office/word/2012/wordml" xmlns:w16cex="http://schemas.microsoft.com/office/word/2018/wordml/cex" xmlns:w16cid="http://schemas.microsoft.com/office/word/2016/wordml/cid" xmlns:w16="http://schemas.microsoft.com/office/word/2018/wordml" xmlns:w16sdtdh="http://schemas.microsoft.com/office/word/2020/wordml/sdtdatahash" xmlns:w16se="http://schemas.microsoft.com/office/word/2015/wordml/symex" xmlns:wpg="http://schemas.microsoft.com/office/word/2010/wordprocessingGroup" xmlns:wpi="http://schemas.microsoft.com/office/word/2010/wordprocessingInk" xmlns:wne="http://schemas.microsoft.com/office/word/2006/wordml" xmlns:wps="http://schemas.microsoft.com/office/word/2010/wordprocessingShape" mc:Ignorable="w14 w15 w16se w16cid w16 w16cex w16sdtdh wp14">
+<w:footnotes xmlns:wpc="http://schemas.microsoft.com/office/word/2010/wordprocessingCanvas" xmlns:cx="http://schemas.microsoft.com/office/drawing/2014/chartex" xmlns:cx1="http://schemas.microsoft.com/office/drawing/2015/9/8/chartex" xmlns:cx2="http://schemas.microsoft.com/office/drawing/2015/10/21/chartex" xmlns:cx3="http://schemas.microsoft.com/office/drawing/2016/5/9/chartex" xmlns:cx4="http://schemas.microsoft.com/office/drawing/2016/5/10/chartex" xmlns:cx5="http://schemas.microsoft.com/office/drawing/2016/5/11/chartex" xmlns:cx6="http://schemas.microsoft.com/office/drawing/2016/5/12/chartex" xmlns:cx7="http://schemas.microsoft.com/office/drawing/2016/5/13/chartex" xmlns:cx8="http://schemas.microsoft.com/office/drawing/2016/5/14/chartex" xmlns:mc="http://schemas.openxmlformats.org/markup-compatibility/2006" xmlns:aink="http://schemas.microsoft.com/office/drawing/2016/ink" xmlns:am3d="http://schemas.microsoft.com/office/drawing/2017/model3d" xmlns:o="urn:schemas-microsoft-com:office:office" xmlns:oel="http://schemas.microsoft.com/office/2019/extlst" xmlns:r="http://schemas.openxmlformats.org/officeDocument/2006/relationships" xmlns:m="http://schemas.openxmlformats.org/officeDocument/2006/math" xmlns:v="urn:schemas-microsoft-com:vml" xmlns:wp14="http://schemas.microsoft.com/office/word/2010/wordprocessingDrawing" xmlns:wp="http://schemas.openxmlformats.org/drawingml/2006/wordprocessingDrawing" xmlns:w10="urn:schemas-microsoft-com:office:word" xmlns:w="http://schemas.openxmlformats.org/wordprocessingml/2006/main" xmlns:w14="http://schemas.microsoft.com/office/word/2010/wordml" xmlns:w15="http://schemas.microsoft.com/office/word/2012/wordml" xmlns:w16cex="http://schemas.microsoft.com/office/word/2018/wordml/cex" xmlns:w16cid="http://schemas.microsoft.com/office/word/2016/wordml/cid" xmlns:w16="http://schemas.microsoft.com/office/word/2018/wordml" xmlns:w16du="http://schemas.microsoft.com/office/word/2023/wordml/word16du" xmlns:w16sdtdh="http://schemas.microsoft.com/office/word/2020/wordml/sdtdatahash" xmlns:w16se="http://schemas.microsoft.com/office/word/2015/wordml/symex" xmlns:wpg="http://schemas.microsoft.com/office/word/2010/wordprocessingGroup" xmlns:wpi="http://schemas.microsoft.com/office/word/2010/wordprocessingInk" xmlns:wne="http://schemas.microsoft.com/office/word/2006/wordml" xmlns:wps="http://schemas.microsoft.com/office/word/2010/wordprocessingShape" mc:Ignorable="w14 w15 w16se w16cid w16 w16cex w16sdtdh wp14">
   <w:footnote w:type="separator" w:id="-1">
     <w:p>
       <w:pPr>
@@ -1420,7 +1471,7 @@
 </file>
 
 <file path=word/header1.xml><?xml version="1.0" encoding="utf-8"?>
-<w:hdr xmlns:wpc="http://schemas.microsoft.com/office/word/2010/wordprocessingCanvas" xmlns:cx="http://schemas.microsoft.com/office/drawing/2014/chartex" xmlns:cx1="http://schemas.microsoft.com/office/drawing/2015/9/8/chartex" xmlns:cx2="http://schemas.microsoft.com/office/drawing/2015/10/21/chartex" xmlns:cx3="http://schemas.microsoft.com/office/drawing/2016/5/9/chartex" xmlns:cx4="http://schemas.microsoft.com/office/drawing/2016/5/10/chartex" xmlns:cx5="http://schemas.microsoft.com/office/drawing/2016/5/11/chartex" xmlns:cx6="http://schemas.microsoft.com/office/drawing/2016/5/12/chartex" xmlns:cx7="http://schemas.microsoft.com/office/drawing/2016/5/13/chartex" xmlns:cx8="http://schemas.microsoft.com/office/drawing/2016/5/14/chartex" xmlns:mc="http://schemas.openxmlformats.org/markup-compatibility/2006" xmlns:aink="http://schemas.microsoft.com/office/drawing/2016/ink" xmlns:am3d="http://schemas.microsoft.com/office/drawing/2017/model3d" xmlns:o="urn:schemas-microsoft-com:office:office" xmlns:oel="http://schemas.microsoft.com/office/2019/extlst" xmlns:r="http://schemas.openxmlformats.org/officeDocument/2006/relationships" xmlns:m="http://schemas.openxmlformats.org/officeDocument/2006/math" xmlns:v="urn:schemas-microsoft-com:vml" xmlns:wp14="http://schemas.microsoft.com/office/word/2010/wordprocessingDrawing" xmlns:wp="http://schemas.openxmlformats.org/drawingml/2006/wordprocessingDrawing" xmlns:w10="urn:schemas-microsoft-com:office:word" xmlns:w="http://schemas.openxmlformats.org/wordprocessingml/2006/main" xmlns:w14="http://schemas.microsoft.com/office/word/2010/wordml" xmlns:w15="http://schemas.microsoft.com/office/word/2012/wordml" xmlns:w16cex="http://schemas.microsoft.com/office/word/2018/wordml/cex" xmlns:w16cid="http://schemas.microsoft.com/office/word/2016/wordml/cid" xmlns:w16="http://schemas.microsoft.com/office/word/2018/wordml" xmlns:w16sdtdh="http://schemas.microsoft.com/office/word/2020/wordml/sdtdatahash" xmlns:w16se="http://schemas.microsoft.com/office/word/2015/wordml/symex" xmlns:wpg="http://schemas.microsoft.com/office/word/2010/wordprocessingGroup" xmlns:wpi="http://schemas.microsoft.com/office/word/2010/wordprocessingInk" xmlns:wne="http://schemas.microsoft.com/office/word/2006/wordml" xmlns:wps="http://schemas.microsoft.com/office/word/2010/wordprocessingShape" mc:Ignorable="w14 w15 w16se w16cid w16 w16cex w16sdtdh wp14">
+<w:hdr xmlns:wpc="http://schemas.microsoft.com/office/word/2010/wordprocessingCanvas" xmlns:cx="http://schemas.microsoft.com/office/drawing/2014/chartex" xmlns:cx1="http://schemas.microsoft.com/office/drawing/2015/9/8/chartex" xmlns:cx2="http://schemas.microsoft.com/office/drawing/2015/10/21/chartex" xmlns:cx3="http://schemas.microsoft.com/office/drawing/2016/5/9/chartex" xmlns:cx4="http://schemas.microsoft.com/office/drawing/2016/5/10/chartex" xmlns:cx5="http://schemas.microsoft.com/office/drawing/2016/5/11/chartex" xmlns:cx6="http://schemas.microsoft.com/office/drawing/2016/5/12/chartex" xmlns:cx7="http://schemas.microsoft.com/office/drawing/2016/5/13/chartex" xmlns:cx8="http://schemas.microsoft.com/office/drawing/2016/5/14/chartex" xmlns:mc="http://schemas.openxmlformats.org/markup-compatibility/2006" xmlns:aink="http://schemas.microsoft.com/office/drawing/2016/ink" xmlns:am3d="http://schemas.microsoft.com/office/drawing/2017/model3d" xmlns:o="urn:schemas-microsoft-com:office:office" xmlns:oel="http://schemas.microsoft.com/office/2019/extlst" xmlns:r="http://schemas.openxmlformats.org/officeDocument/2006/relationships" xmlns:m="http://schemas.openxmlformats.org/officeDocument/2006/math" xmlns:v="urn:schemas-microsoft-com:vml" xmlns:wp14="http://schemas.microsoft.com/office/word/2010/wordprocessingDrawing" xmlns:wp="http://schemas.openxmlformats.org/drawingml/2006/wordprocessingDrawing" xmlns:w10="urn:schemas-microsoft-com:office:word" xmlns:w="http://schemas.openxmlformats.org/wordprocessingml/2006/main" xmlns:w14="http://schemas.microsoft.com/office/word/2010/wordml" xmlns:w15="http://schemas.microsoft.com/office/word/2012/wordml" xmlns:w16cex="http://schemas.microsoft.com/office/word/2018/wordml/cex" xmlns:w16cid="http://schemas.microsoft.com/office/word/2016/wordml/cid" xmlns:w16="http://schemas.microsoft.com/office/word/2018/wordml" xmlns:w16du="http://schemas.microsoft.com/office/word/2023/wordml/word16du" xmlns:w16sdtdh="http://schemas.microsoft.com/office/word/2020/wordml/sdtdatahash" xmlns:w16se="http://schemas.microsoft.com/office/word/2015/wordml/symex" xmlns:wpg="http://schemas.microsoft.com/office/word/2010/wordprocessingGroup" xmlns:wpi="http://schemas.microsoft.com/office/word/2010/wordprocessingInk" xmlns:wne="http://schemas.microsoft.com/office/word/2006/wordml" xmlns:wps="http://schemas.microsoft.com/office/word/2010/wordprocessingShape" mc:Ignorable="w14 w15 w16se w16cid w16 w16cex w16sdtdh wp14">
   <w:p>
     <w:pPr>
       <w:pStyle w:val="Header"/>
@@ -1524,7 +1575,7 @@
 </file>
 
 <file path=word/numbering.xml><?xml version="1.0" encoding="utf-8"?>
-<w:numbering xmlns:wpc="http://schemas.microsoft.com/office/word/2010/wordprocessingCanvas" xmlns:cx="http://schemas.microsoft.com/office/drawing/2014/chartex" xmlns:cx1="http://schemas.microsoft.com/office/drawing/2015/9/8/chartex" xmlns:cx2="http://schemas.microsoft.com/office/drawing/2015/10/21/chartex" xmlns:cx3="http://schemas.microsoft.com/office/drawing/2016/5/9/chartex" xmlns:cx4="http://schemas.microsoft.com/office/drawing/2016/5/10/chartex" xmlns:cx5="http://schemas.microsoft.com/office/drawing/2016/5/11/chartex" xmlns:cx6="http://schemas.microsoft.com/office/drawing/2016/5/12/chartex" xmlns:cx7="http://schemas.microsoft.com/office/drawing/2016/5/13/chartex" xmlns:cx8="http://schemas.microsoft.com/office/drawing/2016/5/14/chartex" xmlns:mc="http://schemas.openxmlformats.org/markup-compatibility/2006" xmlns:aink="http://schemas.microsoft.com/office/drawing/2016/ink" xmlns:am3d="http://schemas.microsoft.com/office/drawing/2017/model3d" xmlns:o="urn:schemas-microsoft-com:office:office" xmlns:oel="http://schemas.microsoft.com/office/2019/extlst" xmlns:r="http://schemas.openxmlformats.org/officeDocument/2006/relationships" xmlns:m="http://schemas.openxmlformats.org/officeDocument/2006/math" xmlns:v="urn:schemas-microsoft-com:vml" xmlns:wp14="http://schemas.microsoft.com/office/word/2010/wordprocessingDrawing" xmlns:wp="http://schemas.openxmlformats.org/drawingml/2006/wordprocessingDrawing" xmlns:w10="urn:schemas-microsoft-com:office:word" xmlns:w="http://schemas.openxmlformats.org/wordprocessingml/2006/main" xmlns:w14="http://schemas.microsoft.com/office/word/2010/wordml" xmlns:w15="http://schemas.microsoft.com/office/word/2012/wordml" xmlns:w16cex="http://schemas.microsoft.com/office/word/2018/wordml/cex" xmlns:w16cid="http://schemas.microsoft.com/office/word/2016/wordml/cid" xmlns:w16="http://schemas.microsoft.com/office/word/2018/wordml" xmlns:w16sdtdh="http://schemas.microsoft.com/office/word/2020/wordml/sdtdatahash" xmlns:w16se="http://schemas.microsoft.com/office/word/2015/wordml/symex" xmlns:wpg="http://schemas.microsoft.com/office/word/2010/wordprocessingGroup" xmlns:wpi="http://schemas.microsoft.com/office/word/2010/wordprocessingInk" xmlns:wne="http://schemas.microsoft.com/office/word/2006/wordml" xmlns:wps="http://schemas.microsoft.com/office/word/2010/wordprocessingShape" mc:Ignorable="w14 w15 w16se w16cid w16 w16cex w16sdtdh wp14">
+<w:numbering xmlns:wpc="http://schemas.microsoft.com/office/word/2010/wordprocessingCanvas" xmlns:cx="http://schemas.microsoft.com/office/drawing/2014/chartex" xmlns:cx1="http://schemas.microsoft.com/office/drawing/2015/9/8/chartex" xmlns:cx2="http://schemas.microsoft.com/office/drawing/2015/10/21/chartex" xmlns:cx3="http://schemas.microsoft.com/office/drawing/2016/5/9/chartex" xmlns:cx4="http://schemas.microsoft.com/office/drawing/2016/5/10/chartex" xmlns:cx5="http://schemas.microsoft.com/office/drawing/2016/5/11/chartex" xmlns:cx6="http://schemas.microsoft.com/office/drawing/2016/5/12/chartex" xmlns:cx7="http://schemas.microsoft.com/office/drawing/2016/5/13/chartex" xmlns:cx8="http://schemas.microsoft.com/office/drawing/2016/5/14/chartex" xmlns:mc="http://schemas.openxmlformats.org/markup-compatibility/2006" xmlns:aink="http://schemas.microsoft.com/office/drawing/2016/ink" xmlns:am3d="http://schemas.microsoft.com/office/drawing/2017/model3d" xmlns:o="urn:schemas-microsoft-com:office:office" xmlns:oel="http://schemas.microsoft.com/office/2019/extlst" xmlns:r="http://schemas.openxmlformats.org/officeDocument/2006/relationships" xmlns:m="http://schemas.openxmlformats.org/officeDocument/2006/math" xmlns:v="urn:schemas-microsoft-com:vml" xmlns:wp14="http://schemas.microsoft.com/office/word/2010/wordprocessingDrawing" xmlns:wp="http://schemas.openxmlformats.org/drawingml/2006/wordprocessingDrawing" xmlns:w10="urn:schemas-microsoft-com:office:word" xmlns:w="http://schemas.openxmlformats.org/wordprocessingml/2006/main" xmlns:w14="http://schemas.microsoft.com/office/word/2010/wordml" xmlns:w15="http://schemas.microsoft.com/office/word/2012/wordml" xmlns:w16cex="http://schemas.microsoft.com/office/word/2018/wordml/cex" xmlns:w16cid="http://schemas.microsoft.com/office/word/2016/wordml/cid" xmlns:w16="http://schemas.microsoft.com/office/word/2018/wordml" xmlns:w16du="http://schemas.microsoft.com/office/word/2023/wordml/word16du" xmlns:w16sdtdh="http://schemas.microsoft.com/office/word/2020/wordml/sdtdatahash" xmlns:w16se="http://schemas.microsoft.com/office/word/2015/wordml/symex" xmlns:wpg="http://schemas.microsoft.com/office/word/2010/wordprocessingGroup" xmlns:wpi="http://schemas.microsoft.com/office/word/2010/wordprocessingInk" xmlns:wne="http://schemas.microsoft.com/office/word/2006/wordml" xmlns:wps="http://schemas.microsoft.com/office/word/2010/wordprocessingShape" mc:Ignorable="w14 w15 w16se w16cid w16 w16cex w16sdtdh wp14">
   <w:abstractNum w:abstractNumId="0" w15:restartNumberingAfterBreak="0">
     <w:nsid w:val="04B370D0"/>
     <w:multiLevelType w:val="hybridMultilevel"/>
@@ -2705,7 +2756,7 @@
 </file>
 
 <file path=word/glossary/document.xml><?xml version="1.0" encoding="utf-8"?>
-<w:glossaryDocument xmlns:wpc="http://schemas.microsoft.com/office/word/2010/wordprocessingCanvas" xmlns:cx="http://schemas.microsoft.com/office/drawing/2014/chartex" xmlns:cx1="http://schemas.microsoft.com/office/drawing/2015/9/8/chartex" xmlns:cx2="http://schemas.microsoft.com/office/drawing/2015/10/21/chartex" xmlns:cx3="http://schemas.microsoft.com/office/drawing/2016/5/9/chartex" xmlns:cx4="http://schemas.microsoft.com/office/drawing/2016/5/10/chartex" xmlns:cx5="http://schemas.microsoft.com/office/drawing/2016/5/11/chartex" xmlns:cx6="http://schemas.microsoft.com/office/drawing/2016/5/12/chartex" xmlns:cx7="http://schemas.microsoft.com/office/drawing/2016/5/13/chartex" xmlns:cx8="http://schemas.microsoft.com/office/drawing/2016/5/14/chartex" xmlns:mc="http://schemas.openxmlformats.org/markup-compatibility/2006" xmlns:aink="http://schemas.microsoft.com/office/drawing/2016/ink" xmlns:am3d="http://schemas.microsoft.com/office/drawing/2017/model3d" xmlns:o="urn:schemas-microsoft-com:office:office" xmlns:oel="http://schemas.microsoft.com/office/2019/extlst" xmlns:r="http://schemas.openxmlformats.org/officeDocument/2006/relationships" xmlns:m="http://schemas.openxmlformats.org/officeDocument/2006/math" xmlns:v="urn:schemas-microsoft-com:vml" xmlns:wp14="http://schemas.microsoft.com/office/word/2010/wordprocessingDrawing" xmlns:wp="http://schemas.openxmlformats.org/drawingml/2006/wordprocessingDrawing" xmlns:w10="urn:schemas-microsoft-com:office:word" xmlns:w="http://schemas.openxmlformats.org/wordprocessingml/2006/main" xmlns:w14="http://schemas.microsoft.com/office/word/2010/wordml" xmlns:w15="http://schemas.microsoft.com/office/word/2012/wordml" xmlns:w16cex="http://schemas.microsoft.com/office/word/2018/wordml/cex" xmlns:w16cid="http://schemas.microsoft.com/office/word/2016/wordml/cid" xmlns:w16="http://schemas.microsoft.com/office/word/2018/wordml" xmlns:w16sdtdh="http://schemas.microsoft.com/office/word/2020/wordml/sdtdatahash" xmlns:w16se="http://schemas.microsoft.com/office/word/2015/wordml/symex" xmlns:wpg="http://schemas.microsoft.com/office/word/2010/wordprocessingGroup" xmlns:wpi="http://schemas.microsoft.com/office/word/2010/wordprocessingInk" xmlns:wne="http://schemas.microsoft.com/office/word/2006/wordml" xmlns:wps="http://schemas.microsoft.com/office/word/2010/wordprocessingShape" mc:Ignorable="w14 w15 w16se w16cid w16 w16cex w16sdtdh wp14">
+<w:glossaryDocument xmlns:wpc="http://schemas.microsoft.com/office/word/2010/wordprocessingCanvas" xmlns:cx="http://schemas.microsoft.com/office/drawing/2014/chartex" xmlns:cx1="http://schemas.microsoft.com/office/drawing/2015/9/8/chartex" xmlns:cx2="http://schemas.microsoft.com/office/drawing/2015/10/21/chartex" xmlns:cx3="http://schemas.microsoft.com/office/drawing/2016/5/9/chartex" xmlns:cx4="http://schemas.microsoft.com/office/drawing/2016/5/10/chartex" xmlns:cx5="http://schemas.microsoft.com/office/drawing/2016/5/11/chartex" xmlns:cx6="http://schemas.microsoft.com/office/drawing/2016/5/12/chartex" xmlns:cx7="http://schemas.microsoft.com/office/drawing/2016/5/13/chartex" xmlns:cx8="http://schemas.microsoft.com/office/drawing/2016/5/14/chartex" xmlns:mc="http://schemas.openxmlformats.org/markup-compatibility/2006" xmlns:aink="http://schemas.microsoft.com/office/drawing/2016/ink" xmlns:am3d="http://schemas.microsoft.com/office/drawing/2017/model3d" xmlns:o="urn:schemas-microsoft-com:office:office" xmlns:oel="http://schemas.microsoft.com/office/2019/extlst" xmlns:r="http://schemas.openxmlformats.org/officeDocument/2006/relationships" xmlns:m="http://schemas.openxmlformats.org/officeDocument/2006/math" xmlns:v="urn:schemas-microsoft-com:vml" xmlns:wp14="http://schemas.microsoft.com/office/word/2010/wordprocessingDrawing" xmlns:wp="http://schemas.openxmlformats.org/drawingml/2006/wordprocessingDrawing" xmlns:w10="urn:schemas-microsoft-com:office:word" xmlns:w="http://schemas.openxmlformats.org/wordprocessingml/2006/main" xmlns:w14="http://schemas.microsoft.com/office/word/2010/wordml" xmlns:w15="http://schemas.microsoft.com/office/word/2012/wordml" xmlns:w16cex="http://schemas.microsoft.com/office/word/2018/wordml/cex" xmlns:w16cid="http://schemas.microsoft.com/office/word/2016/wordml/cid" xmlns:w16="http://schemas.microsoft.com/office/word/2018/wordml" xmlns:w16du="http://schemas.microsoft.com/office/word/2023/wordml/word16du" xmlns:w16sdtdh="http://schemas.microsoft.com/office/word/2020/wordml/sdtdatahash" xmlns:w16se="http://schemas.microsoft.com/office/word/2015/wordml/symex" xmlns:wpg="http://schemas.microsoft.com/office/word/2010/wordprocessingGroup" xmlns:wpi="http://schemas.microsoft.com/office/word/2010/wordprocessingInk" xmlns:wne="http://schemas.microsoft.com/office/word/2006/wordml" xmlns:wps="http://schemas.microsoft.com/office/word/2010/wordprocessingShape" mc:Ignorable="w14 w15 w16se w16cid w16 w16cex w16sdtdh wp14">
   <w:docParts>
     <w:docPart>
       <w:docPartPr>
@@ -2904,6 +2955,7 @@
     <w:rsidRoot w:val="005C2AB8"/>
     <w:rsid w:val="000E2EC8"/>
     <w:rsid w:val="005C2AB8"/>
+    <w:rsid w:val="007E1D8E"/>
     <w:rsid w:val="008C775D"/>
   </w:rsids>
   <m:mathPr>

</xml_diff>